<commit_message>
Added README.pandoc, using pandoc's extended form. Generated README.docx using that instead.
</commit_message>
<xml_diff>
--- a/README.docx
+++ b/README.docx
@@ -25,6 +25,66 @@
     <w:p>
       <w:r>
         <w:t xml:space="preserve">This is a README for the test directory. Mainly for, well, testing.</w:t>
+      </w:r>
+    </w:p>
+    <w:p>
+      <w:r>
+        <w:t xml:space="preserve">See</w:t>
+      </w:r>
+      <w:r>
+        <w:t xml:space="preserve"> </w:t>
+      </w:r>
+      <w:hyperlink w:anchor="notes">
+        <w:r>
+          <w:rPr>
+            <w:rStyle w:val="Link"/>
+          </w:rPr>
+          <w:t xml:space="preserve">Notes</w:t>
+        </w:r>
+      </w:hyperlink>
+      <w:r>
+        <w:t xml:space="preserve">. Isn't this cool? You can easily refer to headers thanks to implicit_header_references!</w:t>
+      </w:r>
+    </w:p>
+    <w:p>
+      <w:pPr>
+        <w:pStyle w:val="Compact"/>
+        <w:numPr>
+          <w:numId w:val="2"/>
+          <w:ilvl w:val="0"/>
+        </w:numPr>
+      </w:pPr>
+      <w:r>
+        <w:t xml:space="preserve">Also, you can more easily number things</w:t>
+      </w:r>
+    </w:p>
+    <w:p>
+      <w:pPr>
+        <w:pStyle w:val="Compact"/>
+        <w:numPr>
+          <w:numId w:val="2"/>
+          <w:ilvl w:val="0"/>
+        </w:numPr>
+      </w:pPr>
+      <w:r>
+        <w:t xml:space="preserve">Like this!</w:t>
+      </w:r>
+    </w:p>
+    <w:p>
+      <w:pPr>
+        <w:pStyle w:val="Compact"/>
+        <w:numPr>
+          <w:numId w:val="2"/>
+          <w:ilvl w:val="0"/>
+        </w:numPr>
+      </w:pPr>
+      <w:r>
+        <w:t xml:space="preserve">And this</w:t>
+      </w:r>
+    </w:p>
+    <w:p>
+      <w:r>
+        <w:t xml:space="preserve">Term 1 ~ Definition This is the first definition[^1] Still the first ~ Second def Woah, second</w:t>
       </w:r>
     </w:p>
   </w:body>
@@ -38,7 +98,7 @@
 <file path=word/numbering.xml><?xml version="1.0" encoding="utf-8"?>
 <w:numbering xmlns:w="http://schemas.openxmlformats.org/wordprocessingml/2006/main">
   <w:abstractNum w:abstractNumId="0">
-    <w:nsid w:val="3dec5862"/>
+    <w:nsid w:val="b11bd946"/>
     <w:multiLevelType w:val="multilevel"/>
     <w:lvl w:ilvl="0">
       <w:numFmt w:val="bullet"/>
@@ -118,8 +178,120 @@
       </w:pPr>
     </w:lvl>
   </w:abstractNum>
+  <w:abstractNum w:abstractNumId="2">
+    <w:nsid w:val="ad26da69"/>
+    <w:multiLevelType w:val="multilevel"/>
+    <w:lvl w:ilvl="0">
+      <w:start w:val="1"/>
+      <w:numFmt w:val="decimal"/>
+      <w:lvlText w:val="%1."/>
+      <w:lvlJc w:val="left"/>
+      <w:pPr>
+        <w:tabs>
+          <w:tab w:val="num" w:pos="0"/>
+        </w:tabs>
+        <w:ind w:left="480" w:hanging="480"/>
+      </w:pPr>
+    </w:lvl>
+    <w:lvl w:ilvl="1">
+      <w:start w:val="1"/>
+      <w:numFmt w:val="decimal"/>
+      <w:lvlText w:val="%2."/>
+      <w:lvlJc w:val="left"/>
+      <w:pPr>
+        <w:tabs>
+          <w:tab w:val="num" w:pos="720"/>
+        </w:tabs>
+        <w:ind w:left="1200" w:hanging="480"/>
+      </w:pPr>
+    </w:lvl>
+    <w:lvl w:ilvl="2">
+      <w:start w:val="1"/>
+      <w:numFmt w:val="lowerLetter"/>
+      <w:lvlText w:val="%3."/>
+      <w:lvlJc w:val="left"/>
+      <w:pPr>
+        <w:tabs>
+          <w:tab w:val="num" w:pos="1440"/>
+        </w:tabs>
+        <w:ind w:left="1920" w:hanging="480"/>
+      </w:pPr>
+    </w:lvl>
+    <w:lvl w:ilvl="3">
+      <w:start w:val="1"/>
+      <w:numFmt w:val="lowerRoman"/>
+      <w:lvlText w:val="%4."/>
+      <w:lvlJc w:val="left"/>
+      <w:pPr>
+        <w:tabs>
+          <w:tab w:val="num" w:pos="2160"/>
+        </w:tabs>
+        <w:ind w:left="2640" w:hanging="480"/>
+      </w:pPr>
+    </w:lvl>
+    <w:lvl w:ilvl="4">
+      <w:start w:val="1"/>
+      <w:numFmt w:val="decimal"/>
+      <w:lvlText w:val="%5."/>
+      <w:lvlJc w:val="left"/>
+      <w:pPr>
+        <w:tabs>
+          <w:tab w:val="num" w:pos="2880"/>
+        </w:tabs>
+        <w:ind w:left="3360" w:hanging="480"/>
+      </w:pPr>
+    </w:lvl>
+    <w:lvl w:ilvl="5">
+      <w:start w:val="1"/>
+      <w:numFmt w:val="lowerLetter"/>
+      <w:lvlText w:val="%6."/>
+      <w:lvlJc w:val="left"/>
+      <w:pPr>
+        <w:tabs>
+          <w:tab w:val="num" w:pos="3600"/>
+        </w:tabs>
+        <w:ind w:left="4080" w:hanging="480"/>
+      </w:pPr>
+    </w:lvl>
+    <w:lvl w:ilvl="6">
+      <w:start w:val="1"/>
+      <w:numFmt w:val="lowerRoman"/>
+      <w:lvlText w:val="%7."/>
+      <w:lvlJc w:val="left"/>
+      <w:pPr>
+        <w:tabs>
+          <w:tab w:val="num" w:pos="4320"/>
+        </w:tabs>
+        <w:ind w:left="4800" w:hanging="480"/>
+      </w:pPr>
+    </w:lvl>
+  </w:abstractNum>
   <w:num w:numId="1">
     <w:abstractNumId w:val="0"/>
+  </w:num>
+  <w:num w:numId="2">
+    <w:abstractNumId w:val="2"/>
+    <w:lvlOverride w:ilvl="0">
+      <w:startOverride w:val="1"/>
+    </w:lvlOverride>
+    <w:lvlOverride w:ilvl="1">
+      <w:startOverride w:val="1"/>
+    </w:lvlOverride>
+    <w:lvlOverride w:ilvl="2">
+      <w:startOverride w:val="1"/>
+    </w:lvlOverride>
+    <w:lvlOverride w:ilvl="3">
+      <w:startOverride w:val="1"/>
+    </w:lvlOverride>
+    <w:lvlOverride w:ilvl="4">
+      <w:startOverride w:val="1"/>
+    </w:lvlOverride>
+    <w:lvlOverride w:ilvl="5">
+      <w:startOverride w:val="1"/>
+    </w:lvlOverride>
+    <w:lvlOverride w:ilvl="6">
+      <w:startOverride w:val="1"/>
+    </w:lvlOverride>
   </w:num>
 </w:numbering>
 </file>

</xml_diff>

<commit_message>
Fixed issue with footnote generation. Added more pandoc-specific attributes.
</commit_message>
<xml_diff>
--- a/README.docx
+++ b/README.docx
@@ -83,8 +83,65 @@
       </w:r>
     </w:p>
     <w:p>
-      <w:r>
-        <w:t xml:space="preserve">Term 1 ~ Definition This is the first definition[^1] Still the first ~ Second def Woah, second</w:t>
+      <w:pPr>
+        <w:pStyle w:val="DefinitionTerm"/>
+      </w:pPr>
+      <w:r>
+        <w:t xml:space="preserve">Term 1</w:t>
+      </w:r>
+    </w:p>
+    <w:p>
+      <w:pPr>
+        <w:pStyle w:val="Compact"/>
+        <w:pStyle w:val="Definition"/>
+      </w:pPr>
+      <w:r>
+        <w:t xml:space="preserve">Definition This is the first definition</w:t>
+      </w:r>
+      <w:r>
+        <w:rPr>
+          <w:rStyle w:val="FootnoteRef"/>
+        </w:rPr>
+        <w:footnoteReference w:id="23"/>
+      </w:r>
+      <w:r>
+        <w:t xml:space="preserve"> </w:t>
+      </w:r>
+      <w:r>
+        <w:t xml:space="preserve">Still the first</w:t>
+      </w:r>
+    </w:p>
+    <w:p>
+      <w:pPr>
+        <w:pStyle w:val="Compact"/>
+        <w:pStyle w:val="Definition"/>
+      </w:pPr>
+      <w:r>
+        <w:t xml:space="preserve">Second def Woah, second</w:t>
+      </w:r>
+    </w:p>
+    <w:p>
+      <w:r>
+        <w:t xml:space="preserve">Term 2</w:t>
+      </w:r>
+    </w:p>
+    <w:p>
+      <w:r>
+        <w:t xml:space="preserve">: Alternative definition Here is at using definitions is alternative form</w:t>
+      </w:r>
+    </w:p>
+    <w:p>
+      <w:r>
+        <w:t xml:space="preserve">Not in definition 2</w:t>
+      </w:r>
+      <w:r>
+        <w:rPr>
+          <w:rStyle w:val="FootnoteRef"/>
+        </w:rPr>
+        <w:footnoteReference w:id="24"/>
+      </w:r>
+      <w:r>
+        <w:t xml:space="preserve">.</w:t>
       </w:r>
     </w:p>
   </w:body>
@@ -92,13 +149,46 @@
 </file>
 
 <file path=word/footnotes.xml><?xml version="1.0" encoding="utf-8"?>
-<w:footnotes xmlns:w="http://schemas.openxmlformats.org/wordprocessingml/2006/main" xmlns:m="http://schemas.openxmlformats.org/officeDocument/2006/math" xmlns:r="http://schemas.openxmlformats.org/officeDocument/2006/relationships" xmlns:o="urn:schemas-microsoft-com:office:office" xmlns:v="urn:schemas-microsoft-com:vml" xmlns:w10="urn:schemas-microsoft-com:office:word" xmlns:a="http://schemas.openxmlformats.org/drawingml/2006/main" xmlns:pic="http://schemas.openxmlformats.org/drawingml/2006/picture" xmlns:wp="http://schemas.openxmlformats.org/drawingml/2006/wordprocessingDrawing"/>
+<w:footnotes xmlns:w="http://schemas.openxmlformats.org/wordprocessingml/2006/main" xmlns:m="http://schemas.openxmlformats.org/officeDocument/2006/math" xmlns:r="http://schemas.openxmlformats.org/officeDocument/2006/relationships" xmlns:o="urn:schemas-microsoft-com:office:office" xmlns:v="urn:schemas-microsoft-com:vml" xmlns:w10="urn:schemas-microsoft-com:office:word" xmlns:a="http://schemas.openxmlformats.org/drawingml/2006/main" xmlns:pic="http://schemas.openxmlformats.org/drawingml/2006/picture" xmlns:wp="http://schemas.openxmlformats.org/drawingml/2006/wordprocessingDrawing">
+  <w:footnote w:id="23">
+    <w:p>
+      <w:pPr>
+        <w:pStyle w:val="FootnoteText"/>
+      </w:pPr>
+      <w:r>
+        <w:rPr>
+          <w:rStyle w:val="FootnoteRef"/>
+        </w:rPr>
+        <w:footnoteRef/>
+      </w:r>
+      <w:r>
+        <w:t xml:space="preserve">Footnote associated with definition 1</w:t>
+      </w:r>
+    </w:p>
+  </w:footnote>
+  <w:footnote w:id="24">
+    <w:p>
+      <w:pPr>
+        <w:pStyle w:val="FootnoteText"/>
+      </w:pPr>
+      <w:r>
+        <w:rPr>
+          <w:rStyle w:val="FootnoteRef"/>
+        </w:rPr>
+        <w:footnoteRef/>
+      </w:r>
+      <w:r>
+        <w:t xml:space="preserve">Footnote associated with stuff after def 2</w:t>
+      </w:r>
+    </w:p>
+  </w:footnote>
+</w:footnotes>
 </file>
 
 <file path=word/numbering.xml><?xml version="1.0" encoding="utf-8"?>
 <w:numbering xmlns:w="http://schemas.openxmlformats.org/wordprocessingml/2006/main">
   <w:abstractNum w:abstractNumId="0">
-    <w:nsid w:val="b11bd946"/>
+    <w:nsid w:val="3793af57"/>
     <w:multiLevelType w:val="multilevel"/>
     <w:lvl w:ilvl="0">
       <w:numFmt w:val="bullet"/>
@@ -179,7 +269,7 @@
     </w:lvl>
   </w:abstractNum>
   <w:abstractNum w:abstractNumId="2">
-    <w:nsid w:val="ad26da69"/>
+    <w:nsid w:val="eb337ade"/>
     <w:multiLevelType w:val="multilevel"/>
     <w:lvl w:ilvl="0">
       <w:start w:val="1"/>

</xml_diff>